<commit_message>
calculatorProject folder was modified. Offtop message was deleted from angular.io testing
</commit_message>
<xml_diff>
--- a/angular.io testing.docx
+++ b/angular.io testing.docx
@@ -974,13 +974,7 @@
               <w:rPr>
                 <w:lang w:val="ru-RU"/>
               </w:rPr>
-              <w:t xml:space="preserve">-  </w:t>
-            </w:r>
-            <w:r>
-              <w:rPr>
-                <w:lang w:val="ru-RU"/>
-              </w:rPr>
-              <w:t xml:space="preserve">На странице </w:t>
+              <w:t xml:space="preserve">-  На странице </w:t>
             </w:r>
             <w:hyperlink r:id="rId12" w:history="1">
               <w:r>
@@ -1216,53 +1210,12 @@
     <w:p>
       <w:pPr>
         <w:rPr>
-          <w:lang w:val="ru-RU"/>
-        </w:rPr>
-      </w:pPr>
-    </w:p>
-    <w:p>
-      <w:pPr>
-        <w:rPr>
           <w:b/>
-          <w:lang w:val="ru-RU"/>
+          <w:lang w:val="en-US"/>
         </w:rPr>
       </w:pPr>
       <w:bookmarkStart w:id="0" w:name="_GoBack"/>
       <w:bookmarkEnd w:id="0"/>
-      <w:r>
-        <w:rPr>
-          <w:lang w:val="ru-RU"/>
-        </w:rPr>
-        <w:t xml:space="preserve">(пункты вроде пятого стоило бы разбить на кучу мелких подпунктов, но, </w:t>
-      </w:r>
-      <w:proofErr w:type="spellStart"/>
-      <w:r>
-        <w:rPr>
-          <w:lang w:val="ru-RU"/>
-        </w:rPr>
-        <w:t>сцуко</w:t>
-      </w:r>
-      <w:proofErr w:type="spellEnd"/>
-      <w:r>
-        <w:rPr>
-          <w:lang w:val="ru-RU"/>
-        </w:rPr>
-        <w:t xml:space="preserve">, мало времени. </w:t>
-      </w:r>
-      <w:proofErr w:type="gramStart"/>
-      <w:r>
-        <w:rPr>
-          <w:lang w:val="ru-RU"/>
-        </w:rPr>
-        <w:t xml:space="preserve">Халтура, </w:t>
-      </w:r>
-      <w:r>
-        <w:rPr>
-          <w:lang w:val="ru-RU"/>
-        </w:rPr>
-        <w:t>да)</w:t>
-      </w:r>
-      <w:proofErr w:type="gramEnd"/>
     </w:p>
     <w:sectPr>
       <w:pgSz w:w="11906" w:h="16838"/>

</xml_diff>